<commit_message>
Converting Word documents to MarkDown: "Object Order": Manually checking differences between rendered MarkDown and Word. Last checks if markup looks ok.
</commit_message>
<xml_diff>
--- a/1. Spec/19. Object Order/Object Order.docx
+++ b/1. Spec/19. Object Order/Object Order.docx
@@ -1,6 +1,6 @@
 
 <file path=word/document.xml><?xml version="1.0" encoding="utf-8"?>
-<w:document xmlns:wpc="http://schemas.microsoft.com/office/word/2010/wordprocessingCanvas" xmlns:cx="http://schemas.microsoft.com/office/drawing/2014/chartex" xmlns:cx1="http://schemas.microsoft.com/office/drawing/2015/9/8/chartex" xmlns:cx2="http://schemas.microsoft.com/office/drawing/2015/10/21/chartex" xmlns:cx3="http://schemas.microsoft.com/office/drawing/2016/5/9/chartex" xmlns:cx4="http://schemas.microsoft.com/office/drawing/2016/5/10/chartex" xmlns:cx5="http://schemas.microsoft.com/office/drawing/2016/5/11/chartex" xmlns:cx6="http://schemas.microsoft.com/office/drawing/2016/5/12/chartex" xmlns:cx7="http://schemas.microsoft.com/office/drawing/2016/5/13/chartex" xmlns:cx8="http://schemas.microsoft.com/office/drawing/2016/5/14/chartex" xmlns:mc="http://schemas.openxmlformats.org/markup-compatibility/2006" xmlns:aink="http://schemas.microsoft.com/office/drawing/2016/ink" xmlns:am3d="http://schemas.microsoft.com/office/drawing/2017/model3d" xmlns:o="urn:schemas-microsoft-com:office:office" xmlns:r="http://schemas.openxmlformats.org/officeDocument/2006/relationships" xmlns:m="http://schemas.openxmlformats.org/officeDocument/2006/math" xmlns:v="urn:schemas-microsoft-com:vml" xmlns:wp14="http://schemas.microsoft.com/office/word/2010/wordprocessingDrawing" xmlns:wp="http://schemas.openxmlformats.org/drawingml/2006/wordprocessingDrawing" xmlns:w10="urn:schemas-microsoft-com:office:word" xmlns:w="http://schemas.openxmlformats.org/wordprocessingml/2006/main" xmlns:w14="http://schemas.microsoft.com/office/word/2010/wordml" xmlns:w15="http://schemas.microsoft.com/office/word/2012/wordml" xmlns:w16cid="http://schemas.microsoft.com/office/word/2016/wordml/cid" xmlns:w16se="http://schemas.microsoft.com/office/word/2015/wordml/symex" xmlns:wpg="http://schemas.microsoft.com/office/word/2010/wordprocessingGroup" xmlns:wpi="http://schemas.microsoft.com/office/word/2010/wordprocessingInk" xmlns:wne="http://schemas.microsoft.com/office/word/2006/wordml" xmlns:wps="http://schemas.microsoft.com/office/word/2010/wordprocessingShape" mc:Ignorable="w14 w15 w16se w16cid wp14">
+<w:document xmlns:wpc="http://schemas.microsoft.com/office/word/2010/wordprocessingCanvas" xmlns:cx="http://schemas.microsoft.com/office/drawing/2014/chartex" xmlns:cx1="http://schemas.microsoft.com/office/drawing/2015/9/8/chartex" xmlns:cx2="http://schemas.microsoft.com/office/drawing/2015/10/21/chartex" xmlns:cx3="http://schemas.microsoft.com/office/drawing/2016/5/9/chartex" xmlns:cx4="http://schemas.microsoft.com/office/drawing/2016/5/10/chartex" xmlns:cx5="http://schemas.microsoft.com/office/drawing/2016/5/11/chartex" xmlns:cx6="http://schemas.microsoft.com/office/drawing/2016/5/12/chartex" xmlns:cx7="http://schemas.microsoft.com/office/drawing/2016/5/13/chartex" xmlns:cx8="http://schemas.microsoft.com/office/drawing/2016/5/14/chartex" xmlns:mc="http://schemas.openxmlformats.org/markup-compatibility/2006" xmlns:aink="http://schemas.microsoft.com/office/drawing/2016/ink" xmlns:am3d="http://schemas.microsoft.com/office/drawing/2017/model3d" xmlns:o="urn:schemas-microsoft-com:office:office" xmlns:r="http://schemas.openxmlformats.org/officeDocument/2006/relationships" xmlns:m="http://schemas.openxmlformats.org/officeDocument/2006/math" xmlns:v="urn:schemas-microsoft-com:vml" xmlns:wp14="http://schemas.microsoft.com/office/word/2010/wordprocessingDrawing" xmlns:wp="http://schemas.openxmlformats.org/drawingml/2006/wordprocessingDrawing" xmlns:w10="urn:schemas-microsoft-com:office:word" xmlns:w="http://schemas.openxmlformats.org/wordprocessingml/2006/main" xmlns:w14="http://schemas.microsoft.com/office/word/2010/wordml" xmlns:w15="http://schemas.microsoft.com/office/word/2012/wordml" xmlns:w16cex="http://schemas.microsoft.com/office/word/2018/wordml/cex" xmlns:w16cid="http://schemas.microsoft.com/office/word/2016/wordml/cid" xmlns:w16="http://schemas.microsoft.com/office/word/2018/wordml" xmlns:w16se="http://schemas.microsoft.com/office/word/2015/wordml/symex" xmlns:wpg="http://schemas.microsoft.com/office/word/2010/wordprocessingGroup" xmlns:wpi="http://schemas.microsoft.com/office/word/2010/wordprocessingInk" xmlns:wne="http://schemas.microsoft.com/office/word/2006/wordml" xmlns:wps="http://schemas.microsoft.com/office/word/2010/wordprocessingShape" mc:Ignorable="w14 w15 w16se w16cid w16 w16cex wp14">
   <w:background w:color="000000"/>
   <w:body>
     <w:tbl>
@@ -135,6 +135,22 @@
       </w:r>
     </w:p>
     <w:p>
+      <w:pPr>
+        <w:rPr>
+          <w:i/>
+          <w:iCs/>
+        </w:rPr>
+      </w:pPr>
+      <w:r>
+        <w:rPr>
+          <w:i/>
+          <w:iCs/>
+        </w:rPr>
+        <w:t>This seems documentation about Creator 0.9: an experimental app, a code generator, in which a program might be based on classes and their relations.</w:t>
+      </w:r>
+    </w:p>
+    <w:p/>
+    <w:p>
       <w:r>
         <w:t xml:space="preserve">This is a value you can set to </w:t>
       </w:r>
@@ -152,31 +168,20 @@
         <w:sym w:font="Wingdings" w:char="F0E0"/>
       </w:r>
       <w:r>
-        <w:t xml:space="preserve"> n relation, that should aid in picking the right data structure for the relation. The only thing it was come up for, was to base picking either hole list or linked list on variables that had no </w:t>
-      </w:r>
-      <w:proofErr w:type="spellStart"/>
-      <w:r>
-        <w:t>techical</w:t>
-      </w:r>
-      <w:proofErr w:type="spellEnd"/>
-      <w:r>
-        <w:t xml:space="preserve"> meaning, but only functional meaning. I assumed that there will be more list structures that can be chosen if </w:t>
-      </w:r>
-      <w:proofErr w:type="spellStart"/>
+        <w:t xml:space="preserve"> n relation, that should aid in picking the right data structure for the relation. The only thing it was come up for, was to base picking either hole list or linked list on variables that had no tech</w:t>
+      </w:r>
+      <w:r>
+        <w:t>n</w:t>
+      </w:r>
+      <w:r>
+        <w:t xml:space="preserve">ical meaning, but only functional meaning. I assumed that there will be more list structures that can be chosen if </w:t>
+      </w:r>
       <w:r>
         <w:rPr>
           <w:b/>
           <w:sz w:val="22"/>
         </w:rPr>
-        <w:t>OrderMatters</w:t>
-      </w:r>
-      <w:proofErr w:type="spellEnd"/>
-      <w:r>
-        <w:rPr>
-          <w:b/>
-          <w:sz w:val="22"/>
-        </w:rPr>
-        <w:t xml:space="preserve"> </w:t>
+        <w:t xml:space="preserve">OrderMatters </w:t>
       </w:r>
       <w:r>
         <w:t xml:space="preserve">or </w:t>
@@ -211,21 +216,12 @@
       <w:r>
         <w:t xml:space="preserve">The </w:t>
       </w:r>
-      <w:proofErr w:type="spellStart"/>
       <w:r>
         <w:rPr>
           <w:b/>
           <w:sz w:val="22"/>
         </w:rPr>
-        <w:t>OrderMatters</w:t>
-      </w:r>
-      <w:proofErr w:type="spellEnd"/>
-      <w:r>
-        <w:rPr>
-          <w:b/>
-          <w:sz w:val="22"/>
-        </w:rPr>
-        <w:t xml:space="preserve"> </w:t>
+        <w:t xml:space="preserve">OrderMatters </w:t>
       </w:r>
       <w:r>
         <w:t>properties are not used by J Data Generator.</w:t>
@@ -240,7 +236,6 @@
       <w:r>
         <w:t xml:space="preserve">Apart from </w:t>
       </w:r>
-      <w:proofErr w:type="spellStart"/>
       <w:r>
         <w:rPr>
           <w:b/>
@@ -248,7 +243,6 @@
         </w:rPr>
         <w:t>RelationClass</w:t>
       </w:r>
-      <w:proofErr w:type="spellEnd"/>
       <w:r>
         <w:t xml:space="preserve">, </w:t>
       </w:r>
@@ -262,59 +256,32 @@
       <w:r>
         <w:t xml:space="preserve">also has an </w:t>
       </w:r>
-      <w:proofErr w:type="spellStart"/>
       <w:r>
         <w:rPr>
           <w:b/>
           <w:sz w:val="22"/>
         </w:rPr>
-        <w:t>OrderMatters</w:t>
-      </w:r>
-      <w:proofErr w:type="spellEnd"/>
+        <w:t xml:space="preserve">OrderMatters </w:t>
+      </w:r>
+      <w:r>
+        <w:t xml:space="preserve">property intended to set </w:t>
+      </w:r>
       <w:r>
         <w:rPr>
           <w:b/>
           <w:sz w:val="22"/>
         </w:rPr>
-        <w:t xml:space="preserve"> </w:t>
-      </w:r>
-      <w:r>
-        <w:t xml:space="preserve">property intended to set </w:t>
-      </w:r>
-      <w:proofErr w:type="spellStart"/>
+        <w:t xml:space="preserve">OrderMatters </w:t>
+      </w:r>
+      <w:r>
+        <w:t xml:space="preserve">for all </w:t>
+      </w:r>
       <w:r>
         <w:rPr>
           <w:b/>
           <w:sz w:val="22"/>
         </w:rPr>
-        <w:t>OrderMatters</w:t>
-      </w:r>
-      <w:proofErr w:type="spellEnd"/>
-      <w:r>
-        <w:rPr>
-          <w:b/>
-          <w:sz w:val="22"/>
-        </w:rPr>
-        <w:t xml:space="preserve"> </w:t>
-      </w:r>
-      <w:r>
-        <w:t xml:space="preserve">for all </w:t>
-      </w:r>
-      <w:proofErr w:type="spellStart"/>
-      <w:r>
-        <w:rPr>
-          <w:b/>
-          <w:sz w:val="22"/>
-        </w:rPr>
-        <w:t>RelationClasses</w:t>
-      </w:r>
-      <w:proofErr w:type="spellEnd"/>
-      <w:r>
-        <w:rPr>
-          <w:b/>
-          <w:sz w:val="22"/>
-        </w:rPr>
-        <w:t xml:space="preserve"> </w:t>
+        <w:t xml:space="preserve">RelationClasses </w:t>
       </w:r>
       <w:r>
         <w:t xml:space="preserve">of that </w:t>
@@ -338,11 +305,9 @@
       <w:r>
         <w:t xml:space="preserve">Class . </w:t>
       </w:r>
-      <w:proofErr w:type="spellStart"/>
       <w:r>
         <w:t>OrderMatters</w:t>
       </w:r>
-      <w:proofErr w:type="spellEnd"/>
     </w:p>
     <w:p>
       <w:r>
@@ -382,23 +347,27 @@
       <w:r>
         <w:t>Perhaps anything ordered, be it parameters,</w:t>
       </w:r>
-    </w:p>
-    <w:p>
+      <w:r>
+        <w:t xml:space="preserve"> </w:t>
+      </w:r>
       <w:r>
         <w:t>needs to be part of an ordered list, an ordered array,</w:t>
       </w:r>
-    </w:p>
-    <w:p>
+      <w:r>
+        <w:t xml:space="preserve"> </w:t>
+      </w:r>
       <w:r>
         <w:t>or otherwise you can't order anything. And perhaps</w:t>
       </w:r>
-    </w:p>
-    <w:p>
+      <w:r>
+        <w:t xml:space="preserve"> </w:t>
+      </w:r>
       <w:r>
         <w:t>the display of an ordered array  is the only display of anything ordered,</w:t>
       </w:r>
-    </w:p>
-    <w:p>
+      <w:r>
+        <w:t xml:space="preserve"> </w:t>
+      </w:r>
       <w:r>
         <w:t>including the way it would be displayed in text code.</w:t>
       </w:r>
@@ -410,6 +379,11 @@
       </w:r>
     </w:p>
     <w:p/>
+    <w:p>
+      <w:r>
+        <w:t>-----</w:t>
+      </w:r>
+    </w:p>
     <w:p/>
     <w:p>
       <w:r>
@@ -426,13 +400,15 @@
       <w:r>
         <w:t>There are several candidates for a diagram notation for order.</w:t>
       </w:r>
-    </w:p>
-    <w:p>
+      <w:r>
+        <w:t xml:space="preserve"> </w:t>
+      </w:r>
       <w:r>
         <w:t>They are out there somewhere among the ideas.</w:t>
       </w:r>
-    </w:p>
-    <w:p>
+      <w:r>
+        <w:t xml:space="preserve"> </w:t>
+      </w:r>
       <w:r>
         <w:t>Candidates:</w:t>
       </w:r>
@@ -444,15 +420,7 @@
     </w:p>
     <w:p>
       <w:r>
-        <w:t xml:space="preserve">- The items are linked to </w:t>
-      </w:r>
-      <w:proofErr w:type="spellStart"/>
-      <w:r>
-        <w:t>eachother</w:t>
-      </w:r>
-      <w:proofErr w:type="spellEnd"/>
-      <w:r>
-        <w:t>, like next-command references (look up the idea somewhere.)</w:t>
+        <w:t>- The items are linked to eachother, like next-command references (look up the idea somewhere.)</w:t>
       </w:r>
     </w:p>
     <w:p/>
@@ -467,8 +435,6 @@
       <w:r>
         <w:t>JJ</w:t>
       </w:r>
-      <w:bookmarkStart w:id="1" w:name="_GoBack"/>
-      <w:bookmarkEnd w:id="1"/>
     </w:p>
     <w:sectPr>
       <w:pgSz w:w="12240" w:h="15840"/>
@@ -481,7 +447,7 @@
 </file>
 
 <file path=word/numbering.xml><?xml version="1.0" encoding="utf-8"?>
-<w:numbering xmlns:wpc="http://schemas.microsoft.com/office/word/2010/wordprocessingCanvas" xmlns:cx="http://schemas.microsoft.com/office/drawing/2014/chartex" xmlns:cx1="http://schemas.microsoft.com/office/drawing/2015/9/8/chartex" xmlns:cx2="http://schemas.microsoft.com/office/drawing/2015/10/21/chartex" xmlns:cx3="http://schemas.microsoft.com/office/drawing/2016/5/9/chartex" xmlns:cx4="http://schemas.microsoft.com/office/drawing/2016/5/10/chartex" xmlns:cx5="http://schemas.microsoft.com/office/drawing/2016/5/11/chartex" xmlns:cx6="http://schemas.microsoft.com/office/drawing/2016/5/12/chartex" xmlns:cx7="http://schemas.microsoft.com/office/drawing/2016/5/13/chartex" xmlns:cx8="http://schemas.microsoft.com/office/drawing/2016/5/14/chartex" xmlns:mc="http://schemas.openxmlformats.org/markup-compatibility/2006" xmlns:aink="http://schemas.microsoft.com/office/drawing/2016/ink" xmlns:am3d="http://schemas.microsoft.com/office/drawing/2017/model3d" xmlns:o="urn:schemas-microsoft-com:office:office" xmlns:r="http://schemas.openxmlformats.org/officeDocument/2006/relationships" xmlns:m="http://schemas.openxmlformats.org/officeDocument/2006/math" xmlns:v="urn:schemas-microsoft-com:vml" xmlns:wp14="http://schemas.microsoft.com/office/word/2010/wordprocessingDrawing" xmlns:wp="http://schemas.openxmlformats.org/drawingml/2006/wordprocessingDrawing" xmlns:w10="urn:schemas-microsoft-com:office:word" xmlns:w="http://schemas.openxmlformats.org/wordprocessingml/2006/main" xmlns:w14="http://schemas.microsoft.com/office/word/2010/wordml" xmlns:w15="http://schemas.microsoft.com/office/word/2012/wordml" xmlns:w16cid="http://schemas.microsoft.com/office/word/2016/wordml/cid" xmlns:w16se="http://schemas.microsoft.com/office/word/2015/wordml/symex" xmlns:wpg="http://schemas.microsoft.com/office/word/2010/wordprocessingGroup" xmlns:wpi="http://schemas.microsoft.com/office/word/2010/wordprocessingInk" xmlns:wne="http://schemas.microsoft.com/office/word/2006/wordml" xmlns:wps="http://schemas.microsoft.com/office/word/2010/wordprocessingShape" mc:Ignorable="w14 w15 w16se w16cid wp14">
+<w:numbering xmlns:wpc="http://schemas.microsoft.com/office/word/2010/wordprocessingCanvas" xmlns:cx="http://schemas.microsoft.com/office/drawing/2014/chartex" xmlns:cx1="http://schemas.microsoft.com/office/drawing/2015/9/8/chartex" xmlns:cx2="http://schemas.microsoft.com/office/drawing/2015/10/21/chartex" xmlns:cx3="http://schemas.microsoft.com/office/drawing/2016/5/9/chartex" xmlns:cx4="http://schemas.microsoft.com/office/drawing/2016/5/10/chartex" xmlns:cx5="http://schemas.microsoft.com/office/drawing/2016/5/11/chartex" xmlns:cx6="http://schemas.microsoft.com/office/drawing/2016/5/12/chartex" xmlns:cx7="http://schemas.microsoft.com/office/drawing/2016/5/13/chartex" xmlns:cx8="http://schemas.microsoft.com/office/drawing/2016/5/14/chartex" xmlns:mc="http://schemas.openxmlformats.org/markup-compatibility/2006" xmlns:aink="http://schemas.microsoft.com/office/drawing/2016/ink" xmlns:am3d="http://schemas.microsoft.com/office/drawing/2017/model3d" xmlns:o="urn:schemas-microsoft-com:office:office" xmlns:r="http://schemas.openxmlformats.org/officeDocument/2006/relationships" xmlns:m="http://schemas.openxmlformats.org/officeDocument/2006/math" xmlns:v="urn:schemas-microsoft-com:vml" xmlns:wp14="http://schemas.microsoft.com/office/word/2010/wordprocessingDrawing" xmlns:wp="http://schemas.openxmlformats.org/drawingml/2006/wordprocessingDrawing" xmlns:w10="urn:schemas-microsoft-com:office:word" xmlns:w="http://schemas.openxmlformats.org/wordprocessingml/2006/main" xmlns:w14="http://schemas.microsoft.com/office/word/2010/wordml" xmlns:w15="http://schemas.microsoft.com/office/word/2012/wordml" xmlns:w16cex="http://schemas.microsoft.com/office/word/2018/wordml/cex" xmlns:w16cid="http://schemas.microsoft.com/office/word/2016/wordml/cid" xmlns:w16="http://schemas.microsoft.com/office/word/2018/wordml" xmlns:w16se="http://schemas.microsoft.com/office/word/2015/wordml/symex" xmlns:wpg="http://schemas.microsoft.com/office/word/2010/wordprocessingGroup" xmlns:wpi="http://schemas.microsoft.com/office/word/2010/wordprocessingInk" xmlns:wne="http://schemas.microsoft.com/office/word/2006/wordml" xmlns:wps="http://schemas.microsoft.com/office/word/2010/wordprocessingShape" mc:Ignorable="w14 w15 w16se w16cid w16 w16cex wp14">
   <w:abstractNum w:abstractNumId="0" w15:restartNumberingAfterBreak="0">
     <w:nsid w:val="FFFFFF7C"/>
     <w:multiLevelType w:val="singleLevel"/>
@@ -701,7 +667,7 @@
 </file>
 
 <file path=word/styles.xml><?xml version="1.0" encoding="utf-8"?>
-<w:styles xmlns:mc="http://schemas.openxmlformats.org/markup-compatibility/2006" xmlns:r="http://schemas.openxmlformats.org/officeDocument/2006/relationships" xmlns:w="http://schemas.openxmlformats.org/wordprocessingml/2006/main" xmlns:w14="http://schemas.microsoft.com/office/word/2010/wordml" xmlns:w15="http://schemas.microsoft.com/office/word/2012/wordml" xmlns:w16cid="http://schemas.microsoft.com/office/word/2016/wordml/cid" xmlns:w16se="http://schemas.microsoft.com/office/word/2015/wordml/symex" mc:Ignorable="w14 w15 w16se w16cid">
+<w:styles xmlns:mc="http://schemas.openxmlformats.org/markup-compatibility/2006" xmlns:r="http://schemas.openxmlformats.org/officeDocument/2006/relationships" xmlns:w="http://schemas.openxmlformats.org/wordprocessingml/2006/main" xmlns:w14="http://schemas.microsoft.com/office/word/2010/wordml" xmlns:w15="http://schemas.microsoft.com/office/word/2012/wordml" xmlns:w16cex="http://schemas.microsoft.com/office/word/2018/wordml/cex" xmlns:w16cid="http://schemas.microsoft.com/office/word/2016/wordml/cid" xmlns:w16="http://schemas.microsoft.com/office/word/2018/wordml" xmlns:w16se="http://schemas.microsoft.com/office/word/2015/wordml/symex" mc:Ignorable="w14 w15 w16se w16cid w16 w16cex">
   <w:docDefaults>
     <w:rPrDefault>
       <w:rPr>

</xml_diff>